<commit_message>
+ start on site   + css   + js   + directories (no placeholders yet) + upload mockups
</commit_message>
<xml_diff>
--- a/docs/Multimedia Presentation Documentation.docx
+++ b/docs/Multimedia Presentation Documentation.docx
@@ -802,22 +802,28 @@
         </w:rPr>
       </w:sdtEndPr>
       <w:sdtContent>
+        <w:bookmarkStart w:id="0" w:name="_GoBack" w:displacedByCustomXml="prev"/>
         <w:p>
           <w:pPr>
             <w:pStyle w:val="TOCHeading"/>
             <w:rPr>
               <w:rFonts w:ascii="Newslab" w:hAnsi="Newslab"/>
-              <w:sz w:val="36"/>
+              <w:b/>
+              <w:color w:val="auto"/>
+              <w:u w:val="single"/>
             </w:rPr>
           </w:pPr>
           <w:r>
             <w:rPr>
               <w:rFonts w:ascii="Newslab" w:hAnsi="Newslab"/>
-              <w:sz w:val="36"/>
+              <w:b/>
+              <w:color w:val="auto"/>
+              <w:u w:val="single"/>
             </w:rPr>
             <w:t>Table of Contents</w:t>
           </w:r>
         </w:p>
+        <w:bookmarkEnd w:id="0"/>
         <w:p>
           <w:pPr>
             <w:pStyle w:val="TOC1"/>
@@ -1713,7 +1719,7 @@
           <w:b/>
         </w:rPr>
       </w:pPr>
-      <w:bookmarkStart w:id="0" w:name="_Toc412488222"/>
+      <w:bookmarkStart w:id="1" w:name="_Toc412488222"/>
       <w:r>
         <w:rPr>
           <w:rFonts w:ascii="Newslab" w:hAnsi="Newslab"/>
@@ -1722,7 +1728,7 @@
         <w:lastRenderedPageBreak/>
         <w:t>Design Features</w:t>
       </w:r>
-      <w:bookmarkEnd w:id="0"/>
+      <w:bookmarkEnd w:id="1"/>
     </w:p>
     <w:p>
       <w:pPr>
@@ -1763,7 +1769,7 @@
           <w:b/>
         </w:rPr>
       </w:pPr>
-      <w:bookmarkStart w:id="1" w:name="_Toc412488223"/>
+      <w:bookmarkStart w:id="2" w:name="_Toc412488223"/>
       <w:r>
         <w:rPr>
           <w:rFonts w:ascii="Newslab" w:hAnsi="Newslab"/>
@@ -1772,7 +1778,7 @@
         <w:lastRenderedPageBreak/>
         <w:t>Project Development Plan / Timeline</w:t>
       </w:r>
-      <w:bookmarkEnd w:id="1"/>
+      <w:bookmarkEnd w:id="2"/>
     </w:p>
     <w:p>
       <w:pPr>
@@ -1783,7 +1789,7 @@
           <w:u w:val="single"/>
         </w:rPr>
       </w:pPr>
-      <w:bookmarkStart w:id="2" w:name="_Toc412488224"/>
+      <w:bookmarkStart w:id="3" w:name="_Toc412488224"/>
       <w:r>
         <w:rPr>
           <w:rFonts w:ascii="Newslab" w:hAnsi="Newslab"/>
@@ -1792,7 +1798,7 @@
         </w:rPr>
         <w:t>Roles</w:t>
       </w:r>
-      <w:bookmarkEnd w:id="2"/>
+      <w:bookmarkEnd w:id="3"/>
     </w:p>
     <w:tbl>
       <w:tblPr>
@@ -3179,8 +3185,6 @@
                 <w:rFonts w:ascii="Newslab" w:hAnsi="Newslab"/>
               </w:rPr>
             </w:pPr>
-            <w:bookmarkStart w:id="3" w:name="_GoBack"/>
-            <w:bookmarkEnd w:id="3"/>
           </w:p>
         </w:tc>
         <w:tc>
@@ -4211,7 +4215,7 @@
                                     <w:iCs/>
                                     <w:noProof/>
                                   </w:rPr>
-                                  <w:t>5</w:t>
+                                  <w:t>1</w:t>
                                 </w:r>
                                 <w:r>
                                   <w:rPr>
@@ -4385,7 +4389,7 @@
                               <w:iCs/>
                               <w:noProof/>
                             </w:rPr>
-                            <w:t>5</w:t>
+                            <w:t>1</w:t>
                           </w:r>
                           <w:r>
                             <w:rPr>
@@ -5353,7 +5357,6 @@
   <w:style w:type="character" w:default="1" w:styleId="DefaultParagraphFont">
     <w:name w:val="Default Paragraph Font"/>
     <w:uiPriority w:val="1"/>
-    <w:semiHidden/>
     <w:unhideWhenUsed/>
   </w:style>
   <w:style w:type="table" w:default="1" w:styleId="TableNormal">
@@ -5976,7 +5979,7 @@
 </file>
 
 <file path=customXml/itemProps1.xml><?xml version="1.0" encoding="utf-8"?>
-<ds:datastoreItem xmlns:ds="http://schemas.openxmlformats.org/officeDocument/2006/customXml" ds:itemID="{882C8B8D-FF48-4837-BB3A-B8F82089A9F8}">
+<ds:datastoreItem xmlns:ds="http://schemas.openxmlformats.org/officeDocument/2006/customXml" ds:itemID="{0E429E2A-DFB8-4FCD-9109-0F9AF4645A4B}">
   <ds:schemaRefs>
     <ds:schemaRef ds:uri="http://schemas.openxmlformats.org/officeDocument/2006/bibliography"/>
   </ds:schemaRefs>

</xml_diff>